<commit_message>
Some cleanup after the end of the semester
</commit_message>
<xml_diff>
--- a/Data Science and Programming in Python Syllabus.docx
+++ b/Data Science and Programming in Python Syllabus.docx
@@ -1,6 +1,6 @@
 
 <file path=word/document.xml><?xml version="1.0" encoding="utf-8"?>
-<w:document xmlns:wpc="http://schemas.microsoft.com/office/word/2010/wordprocessingCanvas" xmlns:cx="http://schemas.microsoft.com/office/drawing/2014/chartex" xmlns:cx1="http://schemas.microsoft.com/office/drawing/2015/9/8/chartex" xmlns:cx2="http://schemas.microsoft.com/office/drawing/2015/10/21/chartex" xmlns:mc="http://schemas.openxmlformats.org/markup-compatibility/2006" xmlns:o="urn:schemas-microsoft-com:office:office" xmlns:r="http://schemas.openxmlformats.org/officeDocument/2006/relationships" xmlns:m="http://schemas.openxmlformats.org/officeDocument/2006/math" xmlns:v="urn:schemas-microsoft-com:vml" xmlns:wp14="http://schemas.microsoft.com/office/word/2010/wordprocessingDrawing" xmlns:wp="http://schemas.openxmlformats.org/drawingml/2006/wordprocessingDrawing" xmlns:w10="urn:schemas-microsoft-com:office:word" xmlns:w="http://schemas.openxmlformats.org/wordprocessingml/2006/main" xmlns:w14="http://schemas.microsoft.com/office/word/2010/wordml" xmlns:w15="http://schemas.microsoft.com/office/word/2012/wordml" xmlns:w16se="http://schemas.microsoft.com/office/word/2015/wordml/symex" xmlns:wpg="http://schemas.microsoft.com/office/word/2010/wordprocessingGroup" xmlns:wpi="http://schemas.microsoft.com/office/word/2010/wordprocessingInk" xmlns:wne="http://schemas.microsoft.com/office/word/2006/wordml" xmlns:wps="http://schemas.microsoft.com/office/word/2010/wordprocessingShape" mc:Ignorable="w14 w15 w16se wp14">
+<w:document xmlns:wpc="http://schemas.microsoft.com/office/word/2010/wordprocessingCanvas" xmlns:cx="http://schemas.microsoft.com/office/drawing/2014/chartex" xmlns:cx1="http://schemas.microsoft.com/office/drawing/2015/9/8/chartex" xmlns:cx2="http://schemas.microsoft.com/office/drawing/2015/10/21/chartex" xmlns:cx3="http://schemas.microsoft.com/office/drawing/2016/5/9/chartex" xmlns:cx4="http://schemas.microsoft.com/office/drawing/2016/5/10/chartex" xmlns:cx5="http://schemas.microsoft.com/office/drawing/2016/5/11/chartex" xmlns:mc="http://schemas.openxmlformats.org/markup-compatibility/2006" xmlns:o="urn:schemas-microsoft-com:office:office" xmlns:r="http://schemas.openxmlformats.org/officeDocument/2006/relationships" xmlns:m="http://schemas.openxmlformats.org/officeDocument/2006/math" xmlns:v="urn:schemas-microsoft-com:vml" xmlns:wp14="http://schemas.microsoft.com/office/word/2010/wordprocessingDrawing" xmlns:wp="http://schemas.openxmlformats.org/drawingml/2006/wordprocessingDrawing" xmlns:w10="urn:schemas-microsoft-com:office:word" xmlns:w="http://schemas.openxmlformats.org/wordprocessingml/2006/main" xmlns:w14="http://schemas.microsoft.com/office/word/2010/wordml" xmlns:w15="http://schemas.microsoft.com/office/word/2012/wordml" xmlns:w16se="http://schemas.microsoft.com/office/word/2015/wordml/symex" xmlns:wpg="http://schemas.microsoft.com/office/word/2010/wordprocessingGroup" xmlns:wpi="http://schemas.microsoft.com/office/word/2010/wordprocessingInk" xmlns:wne="http://schemas.microsoft.com/office/word/2006/wordml" xmlns:wps="http://schemas.microsoft.com/office/word/2010/wordprocessingShape" mc:Ignorable="w14 w15 w16se wp14">
   <w:body>
     <w:p>
       <w:pPr>
@@ -385,15 +385,7 @@
         </w:numPr>
       </w:pPr>
       <w:r>
-        <w:t>Anaconda</w:t>
-      </w:r>
-      <w:proofErr w:type="gramStart"/>
-      <w:r>
-        <w:t>:  “</w:t>
-      </w:r>
-      <w:proofErr w:type="gramEnd"/>
-      <w:r>
-        <w:t>Data Science Platform” for Python</w:t>
+        <w:t>Anaconda:  “Data Science Platform” for Python</w:t>
       </w:r>
       <w:r>
         <w:t xml:space="preserve"> (</w:t>
@@ -786,8 +778,6 @@
       <w:r>
         <w:br w:type="page"/>
       </w:r>
-      <w:bookmarkStart w:id="0" w:name="_GoBack"/>
-      <w:bookmarkEnd w:id="0"/>
     </w:p>
     <w:p>
       <w:pPr>
@@ -796,6 +786,9 @@
       <w:r>
         <w:lastRenderedPageBreak/>
         <w:t>Final Project</w:t>
+      </w:r>
+      <w:r>
+        <w:t>*</w:t>
       </w:r>
     </w:p>
     <w:p>
@@ -868,14 +861,21 @@
       </w:r>
     </w:p>
     <w:p>
+      <w:r>
+        <w:t>*</w:t>
+      </w:r>
+      <w:bookmarkStart w:id="0" w:name="_GoBack"/>
+      <w:bookmarkEnd w:id="0"/>
+      <w:r>
+        <w:t>Unfortunately, this project was canceled because the last couple weeks of the semester ended up being extremely busy.</w:t>
+      </w:r>
+    </w:p>
+    <w:p>
       <w:pPr>
         <w:pStyle w:val="Heading1"/>
       </w:pPr>
       <w:r>
         <w:t>Course Schedule</w:t>
-      </w:r>
-      <w:r>
-        <w:t>*</w:t>
       </w:r>
     </w:p>
     <w:tbl>
@@ -912,7 +912,7 @@
         </w:tc>
         <w:tc>
           <w:tcPr>
-            <w:tcW w:w="540" w:type="dxa"/>
+            <w:tcW w:w="568" w:type="dxa"/>
           </w:tcPr>
           <w:p>
             <w:pPr>
@@ -931,7 +931,7 @@
         </w:tc>
         <w:tc>
           <w:tcPr>
-            <w:tcW w:w="6866" w:type="dxa"/>
+            <w:tcW w:w="6838" w:type="dxa"/>
           </w:tcPr>
           <w:p>
             <w:pPr>
@@ -981,7 +981,7 @@
         </w:tc>
         <w:tc>
           <w:tcPr>
-            <w:tcW w:w="540" w:type="dxa"/>
+            <w:tcW w:w="568" w:type="dxa"/>
           </w:tcPr>
           <w:p>
             <w:r>
@@ -991,7 +991,7 @@
         </w:tc>
         <w:tc>
           <w:tcPr>
-            <w:tcW w:w="6866" w:type="dxa"/>
+            <w:tcW w:w="6838" w:type="dxa"/>
           </w:tcPr>
           <w:p>
             <w:r>
@@ -1015,7 +1015,7 @@
         </w:tc>
         <w:tc>
           <w:tcPr>
-            <w:tcW w:w="540" w:type="dxa"/>
+            <w:tcW w:w="568" w:type="dxa"/>
           </w:tcPr>
           <w:p>
             <w:r>
@@ -1025,7 +1025,7 @@
         </w:tc>
         <w:tc>
           <w:tcPr>
-            <w:tcW w:w="6866" w:type="dxa"/>
+            <w:tcW w:w="6838" w:type="dxa"/>
           </w:tcPr>
           <w:p>
             <w:r>
@@ -1053,7 +1053,7 @@
         </w:tc>
         <w:tc>
           <w:tcPr>
-            <w:tcW w:w="540" w:type="dxa"/>
+            <w:tcW w:w="568" w:type="dxa"/>
           </w:tcPr>
           <w:p>
             <w:r>
@@ -1063,7 +1063,7 @@
         </w:tc>
         <w:tc>
           <w:tcPr>
-            <w:tcW w:w="6866" w:type="dxa"/>
+            <w:tcW w:w="6838" w:type="dxa"/>
           </w:tcPr>
           <w:p>
             <w:r>
@@ -1095,7 +1095,7 @@
         </w:tc>
         <w:tc>
           <w:tcPr>
-            <w:tcW w:w="540" w:type="dxa"/>
+            <w:tcW w:w="568" w:type="dxa"/>
           </w:tcPr>
           <w:p>
             <w:r>
@@ -1105,7 +1105,7 @@
         </w:tc>
         <w:tc>
           <w:tcPr>
-            <w:tcW w:w="6866" w:type="dxa"/>
+            <w:tcW w:w="6838" w:type="dxa"/>
           </w:tcPr>
           <w:p>
             <w:r>
@@ -1129,7 +1129,7 @@
         </w:tc>
         <w:tc>
           <w:tcPr>
-            <w:tcW w:w="540" w:type="dxa"/>
+            <w:tcW w:w="568" w:type="dxa"/>
           </w:tcPr>
           <w:p>
             <w:r>
@@ -1139,7 +1139,7 @@
         </w:tc>
         <w:tc>
           <w:tcPr>
-            <w:tcW w:w="6866" w:type="dxa"/>
+            <w:tcW w:w="6838" w:type="dxa"/>
           </w:tcPr>
           <w:p>
             <w:r>
@@ -1175,7 +1175,7 @@
         </w:tc>
         <w:tc>
           <w:tcPr>
-            <w:tcW w:w="540" w:type="dxa"/>
+            <w:tcW w:w="568" w:type="dxa"/>
           </w:tcPr>
           <w:p>
             <w:r>
@@ -1185,7 +1185,7 @@
         </w:tc>
         <w:tc>
           <w:tcPr>
-            <w:tcW w:w="6866" w:type="dxa"/>
+            <w:tcW w:w="6838" w:type="dxa"/>
           </w:tcPr>
           <w:p>
             <w:r>
@@ -1209,7 +1209,7 @@
         </w:tc>
         <w:tc>
           <w:tcPr>
-            <w:tcW w:w="540" w:type="dxa"/>
+            <w:tcW w:w="568" w:type="dxa"/>
           </w:tcPr>
           <w:p>
             <w:r>
@@ -1219,7 +1219,7 @@
         </w:tc>
         <w:tc>
           <w:tcPr>
-            <w:tcW w:w="6866" w:type="dxa"/>
+            <w:tcW w:w="6838" w:type="dxa"/>
           </w:tcPr>
           <w:p>
             <w:r>
@@ -1252,7 +1252,7 @@
         </w:tc>
         <w:tc>
           <w:tcPr>
-            <w:tcW w:w="540" w:type="dxa"/>
+            <w:tcW w:w="568" w:type="dxa"/>
           </w:tcPr>
           <w:p>
             <w:r>
@@ -1262,7 +1262,7 @@
         </w:tc>
         <w:tc>
           <w:tcPr>
-            <w:tcW w:w="6866" w:type="dxa"/>
+            <w:tcW w:w="6838" w:type="dxa"/>
           </w:tcPr>
           <w:p>
             <w:r>
@@ -1286,7 +1286,7 @@
         </w:tc>
         <w:tc>
           <w:tcPr>
-            <w:tcW w:w="540" w:type="dxa"/>
+            <w:tcW w:w="568" w:type="dxa"/>
           </w:tcPr>
           <w:p>
             <w:r>
@@ -1296,11 +1296,14 @@
         </w:tc>
         <w:tc>
           <w:tcPr>
-            <w:tcW w:w="6866" w:type="dxa"/>
-          </w:tcPr>
-          <w:p>
-            <w:r>
-              <w:t>HTML, Web Scraping</w:t>
+            <w:tcW w:w="6838" w:type="dxa"/>
+          </w:tcPr>
+          <w:p>
+            <w:r>
+              <w:t xml:space="preserve">HTML, </w:t>
+            </w:r>
+            <w:r>
+              <w:t>CSS</w:t>
             </w:r>
           </w:p>
         </w:tc>
@@ -1320,7 +1323,7 @@
         </w:tc>
         <w:tc>
           <w:tcPr>
-            <w:tcW w:w="540" w:type="dxa"/>
+            <w:tcW w:w="568" w:type="dxa"/>
           </w:tcPr>
           <w:p>
             <w:r>
@@ -1330,11 +1333,11 @@
         </w:tc>
         <w:tc>
           <w:tcPr>
-            <w:tcW w:w="6866" w:type="dxa"/>
-          </w:tcPr>
-          <w:p>
-            <w:r>
-              <w:t>Cluster Analysis</w:t>
+            <w:tcW w:w="6838" w:type="dxa"/>
+          </w:tcPr>
+          <w:p>
+            <w:r>
+              <w:t>Web Scraping</w:t>
             </w:r>
           </w:p>
         </w:tc>
@@ -1354,7 +1357,7 @@
         </w:tc>
         <w:tc>
           <w:tcPr>
-            <w:tcW w:w="540" w:type="dxa"/>
+            <w:tcW w:w="568" w:type="dxa"/>
           </w:tcPr>
           <w:p>
             <w:r>
@@ -1364,125 +1367,11 @@
         </w:tc>
         <w:tc>
           <w:tcPr>
-            <w:tcW w:w="6866" w:type="dxa"/>
-          </w:tcPr>
-          <w:p>
-            <w:r>
-              <w:t>Regression Modeling</w:t>
-            </w:r>
-            <w:r>
-              <w:t>, Logistic Regression</w:t>
-            </w:r>
-          </w:p>
-        </w:tc>
-        <w:tc>
-          <w:tcPr>
-            <w:tcW w:w="1229" w:type="dxa"/>
-          </w:tcPr>
-          <w:p/>
-        </w:tc>
-      </w:tr>
-      <w:tr>
-        <w:tc>
-          <w:tcPr>
-            <w:tcW w:w="715" w:type="dxa"/>
-          </w:tcPr>
-          <w:p/>
-        </w:tc>
-        <w:tc>
-          <w:tcPr>
-            <w:tcW w:w="540" w:type="dxa"/>
-          </w:tcPr>
-          <w:p>
-            <w:r>
-              <w:t>29</w:t>
-            </w:r>
-          </w:p>
-        </w:tc>
-        <w:tc>
-          <w:tcPr>
-            <w:tcW w:w="6866" w:type="dxa"/>
-          </w:tcPr>
-          <w:p>
-            <w:r>
-              <w:t>Partition Modeling</w:t>
-            </w:r>
-          </w:p>
-        </w:tc>
-        <w:tc>
-          <w:tcPr>
-            <w:tcW w:w="1229" w:type="dxa"/>
-          </w:tcPr>
-          <w:p/>
-        </w:tc>
-      </w:tr>
-      <w:tr>
-        <w:tc>
-          <w:tcPr>
-            <w:tcW w:w="715" w:type="dxa"/>
-          </w:tcPr>
-          <w:p>
-            <w:r>
-              <w:t>Dec</w:t>
-            </w:r>
-          </w:p>
-        </w:tc>
-        <w:tc>
-          <w:tcPr>
-            <w:tcW w:w="540" w:type="dxa"/>
-          </w:tcPr>
-          <w:p>
-            <w:r>
-              <w:t>5</w:t>
-            </w:r>
-          </w:p>
-        </w:tc>
-        <w:tc>
-          <w:tcPr>
-            <w:tcW w:w="6866" w:type="dxa"/>
-          </w:tcPr>
-          <w:p>
-            <w:proofErr w:type="spellStart"/>
-            <w:r>
-              <w:t>Kaggle</w:t>
-            </w:r>
-            <w:proofErr w:type="spellEnd"/>
-            <w:r>
-              <w:t xml:space="preserve"> Competition</w:t>
-            </w:r>
-          </w:p>
-        </w:tc>
-        <w:tc>
-          <w:tcPr>
-            <w:tcW w:w="1229" w:type="dxa"/>
-          </w:tcPr>
-          <w:p/>
-        </w:tc>
-      </w:tr>
-      <w:tr>
-        <w:tc>
-          <w:tcPr>
-            <w:tcW w:w="715" w:type="dxa"/>
-          </w:tcPr>
-          <w:p/>
-        </w:tc>
-        <w:tc>
-          <w:tcPr>
-            <w:tcW w:w="540" w:type="dxa"/>
-          </w:tcPr>
-          <w:p>
-            <w:r>
-              <w:t>6</w:t>
-            </w:r>
-          </w:p>
-        </w:tc>
-        <w:tc>
-          <w:tcPr>
-            <w:tcW w:w="6866" w:type="dxa"/>
-          </w:tcPr>
-          <w:p>
-            <w:r>
-              <w:t>Project Presentations</w:t>
+            <w:tcW w:w="6838" w:type="dxa"/>
+          </w:tcPr>
+          <w:p>
+            <w:r>
+              <w:t>Modeling with Sci-Kit Learn</w:t>
             </w:r>
           </w:p>
         </w:tc>
@@ -1494,11 +1383,7 @@
         </w:tc>
       </w:tr>
     </w:tbl>
-    <w:p>
-      <w:r>
-        <w:t>*Subject to change</w:t>
-      </w:r>
-    </w:p>
+    <w:p/>
     <w:sectPr>
       <w:pgSz w:w="12240" w:h="15840"/>
       <w:pgMar w:top="1440" w:right="1440" w:bottom="1440" w:left="1440" w:header="720" w:footer="720" w:gutter="0"/>
@@ -1510,7 +1395,7 @@
 </file>
 
 <file path=word/numbering.xml><?xml version="1.0" encoding="utf-8"?>
-<w:numbering xmlns:wpc="http://schemas.microsoft.com/office/word/2010/wordprocessingCanvas" xmlns:cx="http://schemas.microsoft.com/office/drawing/2014/chartex" xmlns:cx1="http://schemas.microsoft.com/office/drawing/2015/9/8/chartex" xmlns:cx2="http://schemas.microsoft.com/office/drawing/2015/10/21/chartex" xmlns:mc="http://schemas.openxmlformats.org/markup-compatibility/2006" xmlns:o="urn:schemas-microsoft-com:office:office" xmlns:r="http://schemas.openxmlformats.org/officeDocument/2006/relationships" xmlns:m="http://schemas.openxmlformats.org/officeDocument/2006/math" xmlns:v="urn:schemas-microsoft-com:vml" xmlns:wp14="http://schemas.microsoft.com/office/word/2010/wordprocessingDrawing" xmlns:wp="http://schemas.openxmlformats.org/drawingml/2006/wordprocessingDrawing" xmlns:w10="urn:schemas-microsoft-com:office:word" xmlns:w="http://schemas.openxmlformats.org/wordprocessingml/2006/main" xmlns:w14="http://schemas.microsoft.com/office/word/2010/wordml" xmlns:w15="http://schemas.microsoft.com/office/word/2012/wordml" xmlns:w16se="http://schemas.microsoft.com/office/word/2015/wordml/symex" xmlns:wpg="http://schemas.microsoft.com/office/word/2010/wordprocessingGroup" xmlns:wpi="http://schemas.microsoft.com/office/word/2010/wordprocessingInk" xmlns:wne="http://schemas.microsoft.com/office/word/2006/wordml" xmlns:wps="http://schemas.microsoft.com/office/word/2010/wordprocessingShape" mc:Ignorable="w14 w15 w16se wp14">
+<w:numbering xmlns:wpc="http://schemas.microsoft.com/office/word/2010/wordprocessingCanvas" xmlns:cx="http://schemas.microsoft.com/office/drawing/2014/chartex" xmlns:cx1="http://schemas.microsoft.com/office/drawing/2015/9/8/chartex" xmlns:cx2="http://schemas.microsoft.com/office/drawing/2015/10/21/chartex" xmlns:cx3="http://schemas.microsoft.com/office/drawing/2016/5/9/chartex" xmlns:cx4="http://schemas.microsoft.com/office/drawing/2016/5/10/chartex" xmlns:cx5="http://schemas.microsoft.com/office/drawing/2016/5/11/chartex" xmlns:mc="http://schemas.openxmlformats.org/markup-compatibility/2006" xmlns:o="urn:schemas-microsoft-com:office:office" xmlns:r="http://schemas.openxmlformats.org/officeDocument/2006/relationships" xmlns:m="http://schemas.openxmlformats.org/officeDocument/2006/math" xmlns:v="urn:schemas-microsoft-com:vml" xmlns:wp14="http://schemas.microsoft.com/office/word/2010/wordprocessingDrawing" xmlns:wp="http://schemas.openxmlformats.org/drawingml/2006/wordprocessingDrawing" xmlns:w10="urn:schemas-microsoft-com:office:word" xmlns:w="http://schemas.openxmlformats.org/wordprocessingml/2006/main" xmlns:w14="http://schemas.microsoft.com/office/word/2010/wordml" xmlns:w15="http://schemas.microsoft.com/office/word/2012/wordml" xmlns:w16se="http://schemas.microsoft.com/office/word/2015/wordml/symex" xmlns:wpg="http://schemas.microsoft.com/office/word/2010/wordprocessingGroup" xmlns:wpi="http://schemas.microsoft.com/office/word/2010/wordprocessingInk" xmlns:wne="http://schemas.microsoft.com/office/word/2006/wordml" xmlns:wps="http://schemas.microsoft.com/office/word/2010/wordprocessingShape" mc:Ignorable="w14 w15 w16se wp14">
   <w:abstractNum w:abstractNumId="0" w15:restartNumberingAfterBreak="0">
     <w:nsid w:val="01831BA2"/>
     <w:multiLevelType w:val="hybridMultilevel"/>
@@ -2120,7 +2005,7 @@
       </w:pPr>
     </w:pPrDefault>
   </w:docDefaults>
-  <w:latentStyles w:defLockedState="0" w:defUIPriority="99" w:defSemiHidden="0" w:defUnhideWhenUsed="0" w:defQFormat="0" w:count="372">
+  <w:latentStyles w:defLockedState="0" w:defUIPriority="99" w:defSemiHidden="0" w:defUnhideWhenUsed="0" w:defQFormat="0" w:count="374">
     <w:lsdException w:name="Normal" w:uiPriority="0" w:qFormat="1"/>
     <w:lsdException w:name="heading 1" w:uiPriority="9" w:qFormat="1"/>
     <w:lsdException w:name="heading 2" w:semiHidden="1" w:uiPriority="9" w:unhideWhenUsed="1" w:qFormat="1"/>
@@ -2226,7 +2111,6 @@
     <w:lsdException w:name="HTML Sample" w:semiHidden="1" w:unhideWhenUsed="1"/>
     <w:lsdException w:name="HTML Typewriter" w:semiHidden="1" w:unhideWhenUsed="1"/>
     <w:lsdException w:name="HTML Variable" w:semiHidden="1" w:unhideWhenUsed="1"/>
-    <w:lsdException w:name="Normal Table" w:semiHidden="1" w:unhideWhenUsed="1"/>
     <w:lsdException w:name="annotation subject" w:semiHidden="1" w:unhideWhenUsed="1"/>
     <w:lsdException w:name="No List" w:semiHidden="1" w:unhideWhenUsed="1"/>
     <w:lsdException w:name="Outline List 1" w:semiHidden="1" w:unhideWhenUsed="1"/>
@@ -2272,11 +2156,9 @@
     <w:lsdException w:name="Table Subtle 1" w:semiHidden="1" w:unhideWhenUsed="1"/>
     <w:lsdException w:name="Table Subtle 2" w:semiHidden="1" w:unhideWhenUsed="1"/>
     <w:lsdException w:name="Table Web 1" w:semiHidden="1" w:unhideWhenUsed="1"/>
-    <w:lsdException w:name="Table Web 2" w:semiHidden="1" w:unhideWhenUsed="1"/>
     <w:lsdException w:name="Table Web 3" w:semiHidden="1" w:unhideWhenUsed="1"/>
     <w:lsdException w:name="Balloon Text" w:semiHidden="1" w:unhideWhenUsed="1"/>
     <w:lsdException w:name="Table Grid" w:uiPriority="39"/>
-    <w:lsdException w:name="Table Theme" w:semiHidden="1" w:unhideWhenUsed="1"/>
     <w:lsdException w:name="Placeholder Text" w:semiHidden="1"/>
     <w:lsdException w:name="No Spacing" w:uiPriority="1" w:qFormat="1"/>
     <w:lsdException w:name="Light Shading" w:uiPriority="60"/>
@@ -2493,6 +2375,8 @@
     <w:lsdException w:name="List Table 6 Colorful Accent 6" w:uiPriority="51"/>
     <w:lsdException w:name="List Table 7 Colorful Accent 6" w:uiPriority="52"/>
     <w:lsdException w:name="Mention" w:semiHidden="1" w:unhideWhenUsed="1"/>
+    <w:lsdException w:name="Smart Hyperlink" w:semiHidden="1" w:unhideWhenUsed="1"/>
+    <w:lsdException w:name="Hashtag" w:semiHidden="1" w:unhideWhenUsed="1"/>
   </w:latentStyles>
   <w:style w:type="paragraph" w:default="1" w:styleId="Normal">
     <w:name w:val="Normal"/>

</xml_diff>